<commit_message>
edit SCP meeting Word document
</commit_message>
<xml_diff>
--- a/Publications/plots_meeting_3.docx
+++ b/Publications/plots_meeting_3.docx
@@ -363,181 +363,16 @@
         <mc:AlternateContent>
           <mc:Choice Requires="wps">
             <w:drawing>
-              <wp:anchor distT="0" distB="0" distL="114300" distR="114300" simplePos="0" relativeHeight="251661312" behindDoc="0" locked="0" layoutInCell="1" allowOverlap="1" wp14:anchorId="10B8F405" wp14:editId="22762DB3">
-                <wp:simplePos x="0" y="0"/>
-                <wp:positionH relativeFrom="column">
-                  <wp:posOffset>2307534</wp:posOffset>
-                </wp:positionH>
-                <wp:positionV relativeFrom="paragraph">
-                  <wp:posOffset>4445</wp:posOffset>
-                </wp:positionV>
-                <wp:extent cx="1493485" cy="1961"/>
-                <wp:effectExtent l="0" t="0" r="31115" b="36195"/>
-                <wp:wrapNone/>
-                <wp:docPr id="2" name="Straight Connector 2"/>
-                <wp:cNvGraphicFramePr/>
-                <a:graphic xmlns:a="http://schemas.openxmlformats.org/drawingml/2006/main">
-                  <a:graphicData uri="http://schemas.microsoft.com/office/word/2010/wordprocessingShape">
-                    <wps:wsp>
-                      <wps:cNvCnPr/>
-                      <wps:spPr>
-                        <a:xfrm>
-                          <a:off x="0" y="0"/>
-                          <a:ext cx="1493485" cy="1961"/>
-                        </a:xfrm>
-                        <a:prstGeom prst="line">
-                          <a:avLst/>
-                        </a:prstGeom>
-                        <a:ln w="19050"/>
-                      </wps:spPr>
-                      <wps:style>
-                        <a:lnRef idx="1">
-                          <a:schemeClr val="accent4"/>
-                        </a:lnRef>
-                        <a:fillRef idx="0">
-                          <a:schemeClr val="accent4"/>
-                        </a:fillRef>
-                        <a:effectRef idx="0">
-                          <a:schemeClr val="accent4"/>
-                        </a:effectRef>
-                        <a:fontRef idx="minor">
-                          <a:schemeClr val="tx1"/>
-                        </a:fontRef>
-                      </wps:style>
-                      <wps:bodyPr/>
-                    </wps:wsp>
-                  </a:graphicData>
-                </a:graphic>
-                <wp14:sizeRelH relativeFrom="margin">
-                  <wp14:pctWidth>0</wp14:pctWidth>
-                </wp14:sizeRelH>
-                <wp14:sizeRelV relativeFrom="margin">
-                  <wp14:pctHeight>0</wp14:pctHeight>
-                </wp14:sizeRelV>
-              </wp:anchor>
-            </w:drawing>
-          </mc:Choice>
-          <mc:Fallback>
-            <w:pict>
-              <v:line w14:anchorId="7049C4F5" id="Straight Connector 2" o:spid="_x0000_s1026" style="position:absolute;z-index:251661312;visibility:visible;mso-wrap-style:square;mso-width-percent:0;mso-height-percent:0;mso-wrap-distance-left:9pt;mso-wrap-distance-top:0;mso-wrap-distance-right:9pt;mso-wrap-distance-bottom:0;mso-position-horizontal:absolute;mso-position-horizontal-relative:text;mso-position-vertical:absolute;mso-position-vertical-relative:text;mso-width-percent:0;mso-height-percent:0;mso-width-relative:margin;mso-height-relative:margin" from="181.7pt,.35pt" to="299.3pt,.5pt" o:gfxdata="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" strokecolor="#ffc000 [3207]" strokeweight="1.5pt">
-                <v:stroke joinstyle="miter"/>
-              </v:line>
-            </w:pict>
-          </mc:Fallback>
-        </mc:AlternateContent>
-      </w:r>
-      <w:r>
-        <w:rPr>
-          <w:b/>
-          <w:noProof/>
-        </w:rPr>
-        <mc:AlternateContent>
-          <mc:Choice Requires="wps">
-            <w:drawing>
-              <wp:anchor distT="0" distB="0" distL="114300" distR="114300" simplePos="0" relativeHeight="251663360" behindDoc="0" locked="0" layoutInCell="1" allowOverlap="1" wp14:anchorId="70F9A643" wp14:editId="346C4A28">
-                <wp:simplePos x="0" y="0"/>
-                <wp:positionH relativeFrom="column">
-                  <wp:posOffset>3990442</wp:posOffset>
-                </wp:positionH>
-                <wp:positionV relativeFrom="paragraph">
-                  <wp:posOffset>4623</wp:posOffset>
-                </wp:positionV>
-                <wp:extent cx="1469771" cy="0"/>
-                <wp:effectExtent l="0" t="0" r="35560" b="19050"/>
-                <wp:wrapNone/>
-                <wp:docPr id="4" name="Straight Connector 4"/>
-                <wp:cNvGraphicFramePr/>
-                <a:graphic xmlns:a="http://schemas.openxmlformats.org/drawingml/2006/main">
-                  <a:graphicData uri="http://schemas.microsoft.com/office/word/2010/wordprocessingShape">
-                    <wps:wsp>
-                      <wps:cNvCnPr/>
-                      <wps:spPr>
-                        <a:xfrm>
-                          <a:off x="0" y="0"/>
-                          <a:ext cx="1469771" cy="0"/>
-                        </a:xfrm>
-                        <a:prstGeom prst="line">
-                          <a:avLst/>
-                        </a:prstGeom>
-                        <a:ln w="19050"/>
-                      </wps:spPr>
-                      <wps:style>
-                        <a:lnRef idx="1">
-                          <a:schemeClr val="accent4"/>
-                        </a:lnRef>
-                        <a:fillRef idx="0">
-                          <a:schemeClr val="accent4"/>
-                        </a:fillRef>
-                        <a:effectRef idx="0">
-                          <a:schemeClr val="accent4"/>
-                        </a:effectRef>
-                        <a:fontRef idx="minor">
-                          <a:schemeClr val="tx1"/>
-                        </a:fontRef>
-                      </wps:style>
-                      <wps:bodyPr/>
-                    </wps:wsp>
-                  </a:graphicData>
-                </a:graphic>
-                <wp14:sizeRelH relativeFrom="margin">
-                  <wp14:pctWidth>0</wp14:pctWidth>
-                </wp14:sizeRelH>
-                <wp14:sizeRelV relativeFrom="margin">
-                  <wp14:pctHeight>0</wp14:pctHeight>
-                </wp14:sizeRelV>
-              </wp:anchor>
-            </w:drawing>
-          </mc:Choice>
-          <mc:Fallback>
-            <w:pict>
-              <v:line w14:anchorId="6C35B683" id="Straight Connector 4" o:spid="_x0000_s1026" style="position:absolute;z-index:251663360;visibility:visible;mso-wrap-style:square;mso-width-percent:0;mso-height-percent:0;mso-wrap-distance-left:9pt;mso-wrap-distance-top:0;mso-wrap-distance-right:9pt;mso-wrap-distance-bottom:0;mso-position-horizontal:absolute;mso-position-horizontal-relative:text;mso-position-vertical:absolute;mso-position-vertical-relative:text;mso-width-percent:0;mso-height-percent:0;mso-width-relative:margin;mso-height-relative:margin" from="314.2pt,.35pt" to="429.95pt,.35pt" o:gfxdata="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" strokecolor="#ffc000 [3207]" strokeweight="1.5pt">
-                <v:stroke joinstyle="miter"/>
-              </v:line>
-            </w:pict>
-          </mc:Fallback>
-        </mc:AlternateContent>
-      </w:r>
-    </w:p>
-    <w:p>
-      <w:pPr>
-        <w:pStyle w:val="NoSpacing"/>
-        <w:pBdr>
-          <w:bottom w:val="single" w:sz="6" w:space="1" w:color="auto"/>
-        </w:pBdr>
-        <w:tabs>
-          <w:tab w:val="center" w:pos="2160"/>
-          <w:tab w:val="center" w:pos="3060"/>
-          <w:tab w:val="center" w:pos="3960"/>
-          <w:tab w:val="center" w:pos="4860"/>
-          <w:tab w:val="center" w:pos="5760"/>
-          <w:tab w:val="center" w:pos="6660"/>
-          <w:tab w:val="center" w:pos="7560"/>
-          <w:tab w:val="center" w:pos="8280"/>
-          <w:tab w:val="center" w:pos="9450"/>
-        </w:tabs>
-        <w:spacing w:line="276" w:lineRule="auto"/>
-        <w:rPr>
-          <w:b/>
-        </w:rPr>
-      </w:pPr>
-      <w:r>
-        <w:rPr>
-          <w:b/>
-          <w:noProof/>
-        </w:rPr>
-        <mc:AlternateContent>
-          <mc:Choice Requires="wps">
-            <w:drawing>
               <wp:anchor distT="45720" distB="45720" distL="114300" distR="114300" simplePos="0" relativeHeight="251704320" behindDoc="0" locked="0" layoutInCell="1" allowOverlap="1">
                 <wp:simplePos x="0" y="0"/>
                 <wp:positionH relativeFrom="column">
-                  <wp:posOffset>1160780</wp:posOffset>
+                  <wp:posOffset>1120775</wp:posOffset>
                 </wp:positionH>
                 <wp:positionV relativeFrom="paragraph">
-                  <wp:posOffset>5080</wp:posOffset>
+                  <wp:posOffset>195580</wp:posOffset>
                 </wp:positionV>
-                <wp:extent cx="4324350" cy="1144905"/>
-                <wp:effectExtent l="0" t="0" r="19050" b="17145"/>
+                <wp:extent cx="4500245" cy="1210945"/>
+                <wp:effectExtent l="0" t="0" r="14605" b="27305"/>
                 <wp:wrapSquare wrapText="bothSides"/>
                 <wp:docPr id="217" name="Text Box 2"/>
                 <wp:cNvGraphicFramePr>
@@ -552,7 +387,7 @@
                       <wps:spPr bwMode="auto">
                         <a:xfrm>
                           <a:off x="0" y="0"/>
-                          <a:ext cx="4324350" cy="1144905"/>
+                          <a:ext cx="4500245" cy="1210945"/>
                         </a:xfrm>
                         <a:prstGeom prst="rect">
                           <a:avLst/>
@@ -661,13 +496,7 @@
                             </w:r>
                             <w:proofErr w:type="gramEnd"/>
                             <w:r>
-                              <w:t xml:space="preserve"> </w:t>
-                            </w:r>
-                            <w:r>
-                              <w:t>SOY</w:t>
-                            </w:r>
-                            <w:r>
-                              <w:t xml:space="preserve"> </w:t>
+                              <w:t xml:space="preserve"> SOY </w:t>
                             </w:r>
                           </w:p>
                           <w:p>
@@ -730,7 +559,7 @@
                           </w:p>
                           <w:p>
                             <w:pPr>
-                              <w:spacing w:after="0" w:line="276" w:lineRule="auto"/>
+                              <w:spacing w:after="0" w:line="240" w:lineRule="auto"/>
                             </w:pPr>
                           </w:p>
                           <w:p>
@@ -743,7 +572,7 @@
                           </w:p>
                           <w:p>
                             <w:pPr>
-                              <w:spacing w:after="0" w:line="276" w:lineRule="auto"/>
+                              <w:spacing w:after="0" w:line="240" w:lineRule="auto"/>
                             </w:pPr>
                           </w:p>
                           <w:p>
@@ -777,7 +606,7 @@
                 <v:stroke joinstyle="miter"/>
                 <v:path gradientshapeok="t" o:connecttype="rect"/>
               </v:shapetype>
-              <v:shape id="Text Box 2" o:spid="_x0000_s1026" type="#_x0000_t202" style="position:absolute;margin-left:91.4pt;margin-top:.4pt;width:340.5pt;height:90.15pt;z-index:251704320;visibility:visible;mso-wrap-style:square;mso-width-percent:0;mso-height-percent:0;mso-wrap-distance-left:9pt;mso-wrap-distance-top:3.6pt;mso-wrap-distance-right:9pt;mso-wrap-distance-bottom:3.6pt;mso-position-horizontal:absolute;mso-position-horizontal-relative:text;mso-position-vertical:absolute;mso-position-vertical-relative:text;mso-width-percent:0;mso-height-percent:0;mso-width-relative:margin;mso-height-relative:margin;v-text-anchor:top" o:gfxdata="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" strokecolor="white [3212]">
+              <v:shape id="Text Box 2" o:spid="_x0000_s1026" type="#_x0000_t202" style="position:absolute;margin-left:88.25pt;margin-top:15.4pt;width:354.35pt;height:95.35pt;z-index:251704320;visibility:visible;mso-wrap-style:square;mso-width-percent:0;mso-height-percent:0;mso-wrap-distance-left:9pt;mso-wrap-distance-top:3.6pt;mso-wrap-distance-right:9pt;mso-wrap-distance-bottom:3.6pt;mso-position-horizontal:absolute;mso-position-horizontal-relative:text;mso-position-vertical:absolute;mso-position-vertical-relative:text;mso-width-percent:0;mso-height-percent:0;mso-width-relative:margin;mso-height-relative:margin;v-text-anchor:top" o:gfxdata="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" strokecolor="white [3212]">
                 <v:textbox style="layout-flow:vertical;mso-layout-flow-alt:bottom-to-top">
                   <w:txbxContent>
                     <w:p>
@@ -870,13 +699,7 @@
                       </w:r>
                       <w:proofErr w:type="gramEnd"/>
                       <w:r>
-                        <w:t xml:space="preserve"> </w:t>
-                      </w:r>
-                      <w:r>
-                        <w:t>SOY</w:t>
-                      </w:r>
-                      <w:r>
-                        <w:t xml:space="preserve"> </w:t>
+                        <w:t xml:space="preserve"> SOY </w:t>
                       </w:r>
                     </w:p>
                     <w:p>
@@ -939,7 +762,7 @@
                     </w:p>
                     <w:p>
                       <w:pPr>
-                        <w:spacing w:after="0" w:line="276" w:lineRule="auto"/>
+                        <w:spacing w:after="0" w:line="240" w:lineRule="auto"/>
                       </w:pPr>
                     </w:p>
                     <w:p>
@@ -952,7 +775,7 @@
                     </w:p>
                     <w:p>
                       <w:pPr>
-                        <w:spacing w:after="0" w:line="276" w:lineRule="auto"/>
+                        <w:spacing w:after="0" w:line="240" w:lineRule="auto"/>
                       </w:pPr>
                     </w:p>
                     <w:p>
@@ -971,6 +794,148 @@
           </mc:Fallback>
         </mc:AlternateContent>
       </w:r>
+      <w:r>
+        <w:rPr>
+          <w:b/>
+          <w:noProof/>
+        </w:rPr>
+        <mc:AlternateContent>
+          <mc:Choice Requires="wps">
+            <w:drawing>
+              <wp:anchor distT="0" distB="0" distL="114300" distR="114300" simplePos="0" relativeHeight="251661312" behindDoc="0" locked="0" layoutInCell="1" allowOverlap="1" wp14:anchorId="10B8F405" wp14:editId="22762DB3">
+                <wp:simplePos x="0" y="0"/>
+                <wp:positionH relativeFrom="column">
+                  <wp:posOffset>2307534</wp:posOffset>
+                </wp:positionH>
+                <wp:positionV relativeFrom="paragraph">
+                  <wp:posOffset>4445</wp:posOffset>
+                </wp:positionV>
+                <wp:extent cx="1493485" cy="1961"/>
+                <wp:effectExtent l="0" t="0" r="31115" b="36195"/>
+                <wp:wrapNone/>
+                <wp:docPr id="2" name="Straight Connector 2"/>
+                <wp:cNvGraphicFramePr/>
+                <a:graphic xmlns:a="http://schemas.openxmlformats.org/drawingml/2006/main">
+                  <a:graphicData uri="http://schemas.microsoft.com/office/word/2010/wordprocessingShape">
+                    <wps:wsp>
+                      <wps:cNvCnPr/>
+                      <wps:spPr>
+                        <a:xfrm>
+                          <a:off x="0" y="0"/>
+                          <a:ext cx="1493485" cy="1961"/>
+                        </a:xfrm>
+                        <a:prstGeom prst="line">
+                          <a:avLst/>
+                        </a:prstGeom>
+                        <a:ln w="19050"/>
+                      </wps:spPr>
+                      <wps:style>
+                        <a:lnRef idx="1">
+                          <a:schemeClr val="accent4"/>
+                        </a:lnRef>
+                        <a:fillRef idx="0">
+                          <a:schemeClr val="accent4"/>
+                        </a:fillRef>
+                        <a:effectRef idx="0">
+                          <a:schemeClr val="accent4"/>
+                        </a:effectRef>
+                        <a:fontRef idx="minor">
+                          <a:schemeClr val="tx1"/>
+                        </a:fontRef>
+                      </wps:style>
+                      <wps:bodyPr/>
+                    </wps:wsp>
+                  </a:graphicData>
+                </a:graphic>
+                <wp14:sizeRelH relativeFrom="margin">
+                  <wp14:pctWidth>0</wp14:pctWidth>
+                </wp14:sizeRelH>
+                <wp14:sizeRelV relativeFrom="margin">
+                  <wp14:pctHeight>0</wp14:pctHeight>
+                </wp14:sizeRelV>
+              </wp:anchor>
+            </w:drawing>
+          </mc:Choice>
+          <mc:Fallback>
+            <w:pict>
+              <v:line w14:anchorId="7049C4F5" id="Straight Connector 2" o:spid="_x0000_s1026" style="position:absolute;z-index:251661312;visibility:visible;mso-wrap-style:square;mso-width-percent:0;mso-height-percent:0;mso-wrap-distance-left:9pt;mso-wrap-distance-top:0;mso-wrap-distance-right:9pt;mso-wrap-distance-bottom:0;mso-position-horizontal:absolute;mso-position-horizontal-relative:text;mso-position-vertical:absolute;mso-position-vertical-relative:text;mso-width-percent:0;mso-height-percent:0;mso-width-relative:margin;mso-height-relative:margin" from="181.7pt,.35pt" to="299.3pt,.5pt" o:gfxdata="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" strokecolor="#ffc000 [3207]" strokeweight="1.5pt">
+                <v:stroke joinstyle="miter"/>
+              </v:line>
+            </w:pict>
+          </mc:Fallback>
+        </mc:AlternateContent>
+      </w:r>
+      <w:r>
+        <w:rPr>
+          <w:b/>
+          <w:noProof/>
+        </w:rPr>
+        <mc:AlternateContent>
+          <mc:Choice Requires="wps">
+            <w:drawing>
+              <wp:anchor distT="0" distB="0" distL="114300" distR="114300" simplePos="0" relativeHeight="251663360" behindDoc="0" locked="0" layoutInCell="1" allowOverlap="1" wp14:anchorId="70F9A643" wp14:editId="346C4A28">
+                <wp:simplePos x="0" y="0"/>
+                <wp:positionH relativeFrom="column">
+                  <wp:posOffset>3990442</wp:posOffset>
+                </wp:positionH>
+                <wp:positionV relativeFrom="paragraph">
+                  <wp:posOffset>4623</wp:posOffset>
+                </wp:positionV>
+                <wp:extent cx="1469771" cy="0"/>
+                <wp:effectExtent l="0" t="0" r="35560" b="19050"/>
+                <wp:wrapNone/>
+                <wp:docPr id="4" name="Straight Connector 4"/>
+                <wp:cNvGraphicFramePr/>
+                <a:graphic xmlns:a="http://schemas.openxmlformats.org/drawingml/2006/main">
+                  <a:graphicData uri="http://schemas.microsoft.com/office/word/2010/wordprocessingShape">
+                    <wps:wsp>
+                      <wps:cNvCnPr/>
+                      <wps:spPr>
+                        <a:xfrm>
+                          <a:off x="0" y="0"/>
+                          <a:ext cx="1469771" cy="0"/>
+                        </a:xfrm>
+                        <a:prstGeom prst="line">
+                          <a:avLst/>
+                        </a:prstGeom>
+                        <a:ln w="19050"/>
+                      </wps:spPr>
+                      <wps:style>
+                        <a:lnRef idx="1">
+                          <a:schemeClr val="accent4"/>
+                        </a:lnRef>
+                        <a:fillRef idx="0">
+                          <a:schemeClr val="accent4"/>
+                        </a:fillRef>
+                        <a:effectRef idx="0">
+                          <a:schemeClr val="accent4"/>
+                        </a:effectRef>
+                        <a:fontRef idx="minor">
+                          <a:schemeClr val="tx1"/>
+                        </a:fontRef>
+                      </wps:style>
+                      <wps:bodyPr/>
+                    </wps:wsp>
+                  </a:graphicData>
+                </a:graphic>
+                <wp14:sizeRelH relativeFrom="margin">
+                  <wp14:pctWidth>0</wp14:pctWidth>
+                </wp14:sizeRelH>
+                <wp14:sizeRelV relativeFrom="margin">
+                  <wp14:pctHeight>0</wp14:pctHeight>
+                </wp14:sizeRelV>
+              </wp:anchor>
+            </w:drawing>
+          </mc:Choice>
+          <mc:Fallback>
+            <w:pict>
+              <v:line w14:anchorId="6C35B683" id="Straight Connector 4" o:spid="_x0000_s1026" style="position:absolute;z-index:251663360;visibility:visible;mso-wrap-style:square;mso-width-percent:0;mso-height-percent:0;mso-wrap-distance-left:9pt;mso-wrap-distance-top:0;mso-wrap-distance-right:9pt;mso-wrap-distance-bottom:0;mso-position-horizontal:absolute;mso-position-horizontal-relative:text;mso-position-vertical:absolute;mso-position-vertical-relative:text;mso-width-percent:0;mso-height-percent:0;mso-width-relative:margin;mso-height-relative:margin" from="314.2pt,.35pt" to="429.95pt,.35pt" o:gfxdata="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" strokecolor="#ffc000 [3207]" strokeweight="1.5pt">
+                <v:stroke joinstyle="miter"/>
+              </v:line>
+            </w:pict>
+          </mc:Fallback>
+        </mc:AlternateContent>
+      </w:r>
     </w:p>
     <w:p>
       <w:pPr>
@@ -1063,6 +1028,31 @@
           <w:b/>
         </w:rPr>
       </w:pPr>
+    </w:p>
+    <w:p>
+      <w:pPr>
+        <w:pStyle w:val="NoSpacing"/>
+        <w:pBdr>
+          <w:bottom w:val="single" w:sz="6" w:space="1" w:color="auto"/>
+        </w:pBdr>
+        <w:tabs>
+          <w:tab w:val="center" w:pos="2160"/>
+          <w:tab w:val="center" w:pos="3060"/>
+          <w:tab w:val="center" w:pos="3960"/>
+          <w:tab w:val="center" w:pos="4860"/>
+          <w:tab w:val="center" w:pos="5760"/>
+          <w:tab w:val="center" w:pos="6660"/>
+          <w:tab w:val="center" w:pos="7560"/>
+          <w:tab w:val="center" w:pos="8280"/>
+          <w:tab w:val="center" w:pos="9450"/>
+        </w:tabs>
+        <w:spacing w:line="276" w:lineRule="auto"/>
+        <w:rPr>
+          <w:b/>
+        </w:rPr>
+      </w:pPr>
+      <w:bookmarkStart w:id="0" w:name="_GoBack"/>
+      <w:bookmarkEnd w:id="0"/>
     </w:p>
     <w:p>
       <w:pPr>
@@ -3149,8 +3139,6 @@
       <w:r>
         <w:br w:type="page"/>
       </w:r>
-      <w:bookmarkStart w:id="0" w:name="_GoBack"/>
-      <w:bookmarkEnd w:id="0"/>
     </w:p>
     <w:p>
       <w:r>

</xml_diff>